<commit_message>
fixed specificity and sensitivity of both models
</commit_message>
<xml_diff>
--- a/ML_Algorithms_from_scratch.docx
+++ b/ML_Algorithms_from_scratch.docx
@@ -101,10 +101,10 @@
           <w:noProof/>
         </w:rPr>
         <w:drawing>
-          <wp:inline distT="0" distB="0" distL="0" distR="0" wp14:anchorId="42B3916B" wp14:editId="7A042389">
-            <wp:extent cx="5943600" cy="1378585"/>
-            <wp:effectExtent l="0" t="0" r="0" b="0"/>
-            <wp:docPr id="2" name="Picture 2" descr="Text&#10;&#10;Description automatically generated"/>
+          <wp:inline distT="0" distB="0" distL="0" distR="0" wp14:anchorId="370BD4EF" wp14:editId="4818DA70">
+            <wp:extent cx="5943600" cy="1464310"/>
+            <wp:effectExtent l="0" t="0" r="0" b="2540"/>
+            <wp:docPr id="3" name="Picture 3" descr="Text&#10;&#10;Description automatically generated"/>
             <wp:cNvGraphicFramePr>
               <a:graphicFrameLocks xmlns:a="http://schemas.openxmlformats.org/drawingml/2006/main" noChangeAspect="1"/>
             </wp:cNvGraphicFramePr>
@@ -112,7 +112,7 @@
               <a:graphicData uri="http://schemas.openxmlformats.org/drawingml/2006/picture">
                 <pic:pic xmlns:pic="http://schemas.openxmlformats.org/drawingml/2006/picture">
                   <pic:nvPicPr>
-                    <pic:cNvPr id="2" name="Picture 2" descr="Text&#10;&#10;Description automatically generated"/>
+                    <pic:cNvPr id="3" name="Picture 3" descr="Text&#10;&#10;Description automatically generated"/>
                     <pic:cNvPicPr/>
                   </pic:nvPicPr>
                   <pic:blipFill>
@@ -124,7 +124,7 @@
                   <pic:spPr>
                     <a:xfrm>
                       <a:off x="0" y="0"/>
-                      <a:ext cx="5943600" cy="1378585"/>
+                      <a:ext cx="5943600" cy="1464310"/>
                     </a:xfrm>
                     <a:prstGeom prst="rect">
                       <a:avLst/>
@@ -174,9 +174,9 @@
           <w:noProof/>
         </w:rPr>
         <w:drawing>
-          <wp:inline distT="0" distB="0" distL="0" distR="0" wp14:anchorId="0DBECFD2" wp14:editId="7C17EC7F">
-            <wp:extent cx="4945380" cy="1347096"/>
-            <wp:effectExtent l="0" t="0" r="7620" b="5715"/>
+          <wp:inline distT="0" distB="0" distL="0" distR="0" wp14:anchorId="4ACA61EC" wp14:editId="511B7B64">
+            <wp:extent cx="5248275" cy="1390650"/>
+            <wp:effectExtent l="0" t="0" r="9525" b="0"/>
             <wp:docPr id="1" name="Picture 1" descr="Text&#10;&#10;Description automatically generated"/>
             <wp:cNvGraphicFramePr>
               <a:graphicFrameLocks xmlns:a="http://schemas.openxmlformats.org/drawingml/2006/main" noChangeAspect="1"/>
@@ -197,7 +197,7 @@
                   <pic:spPr>
                     <a:xfrm>
                       <a:off x="0" y="0"/>
-                      <a:ext cx="4954427" cy="1349560"/>
+                      <a:ext cx="5248275" cy="1390650"/>
                     </a:xfrm>
                     <a:prstGeom prst="rect">
                       <a:avLst/>
@@ -229,7 +229,15 @@
           <w:sz w:val="24"/>
           <w:szCs w:val="24"/>
         </w:rPr>
-        <w:t>Coincidentally, both the models had the same accuracy (78.4553%) for the training data in the Titanic dataset. However, the Naïve Bayes model had better sensitivity (0.8 compared to 0.763514) while the logistic regression model had better specificity (0.816327 compared to 0.767241).</w:t>
+        <w:t xml:space="preserve">Coincidentally, both the models had the same accuracy (78.4553%) for the training data in the Titanic dataset. </w:t>
+      </w:r>
+      <w:r>
+        <w:rPr>
+          <w:rFonts w:ascii="Arial" w:hAnsi="Arial" w:cs="Arial"/>
+          <w:sz w:val="24"/>
+          <w:szCs w:val="24"/>
+        </w:rPr>
+        <w:t>They also had the same sensitivity (0.695652) and specificity (0.862595).</w:t>
       </w:r>
       <w:r>
         <w:rPr>
@@ -291,7 +299,97 @@
           <w:sz w:val="24"/>
           <w:szCs w:val="24"/>
         </w:rPr>
-        <w:t>directly estimates the</w:t>
+        <w:t>directly estimates the parameters of P(Y|X)</w:t>
+      </w:r>
+      <w:r>
+        <w:rPr>
+          <w:rFonts w:ascii="Arial" w:hAnsi="Arial" w:cs="Arial"/>
+          <w:sz w:val="24"/>
+          <w:szCs w:val="24"/>
+        </w:rPr>
+        <w:t xml:space="preserve">, </w:t>
+      </w:r>
+      <w:r>
+        <w:rPr>
+          <w:rFonts w:ascii="Arial" w:hAnsi="Arial" w:cs="Arial"/>
+          <w:sz w:val="24"/>
+          <w:szCs w:val="24"/>
+        </w:rPr>
+        <w:t xml:space="preserve">is a discriminative classifier. </w:t>
+      </w:r>
+      <w:r>
+        <w:rPr>
+          <w:rFonts w:ascii="Arial" w:hAnsi="Arial" w:cs="Arial"/>
+          <w:sz w:val="24"/>
+          <w:szCs w:val="24"/>
+        </w:rPr>
+        <w:t xml:space="preserve">On the other hand, </w:t>
+      </w:r>
+      <w:r>
+        <w:rPr>
+          <w:rFonts w:ascii="Arial" w:hAnsi="Arial" w:cs="Arial"/>
+          <w:sz w:val="24"/>
+          <w:szCs w:val="24"/>
+        </w:rPr>
+        <w:t>Naive Bayes directly estimates parameters for P(Y) and P(X|Y)</w:t>
+      </w:r>
+      <w:r>
+        <w:rPr>
+          <w:rFonts w:ascii="Arial" w:hAnsi="Arial" w:cs="Arial"/>
+          <w:sz w:val="24"/>
+          <w:szCs w:val="24"/>
+        </w:rPr>
+        <w:t xml:space="preserve"> and </w:t>
+      </w:r>
+      <w:r>
+        <w:rPr>
+          <w:rFonts w:ascii="Arial" w:hAnsi="Arial" w:cs="Arial"/>
+          <w:sz w:val="24"/>
+          <w:szCs w:val="24"/>
+        </w:rPr>
+        <w:t xml:space="preserve">is called a generative classifier </w:t>
+      </w:r>
+      <w:r>
+        <w:rPr>
+          <w:rFonts w:ascii="Arial" w:hAnsi="Arial" w:cs="Arial"/>
+          <w:sz w:val="24"/>
+          <w:szCs w:val="24"/>
+        </w:rPr>
+        <w:t>(</w:t>
+      </w:r>
+      <w:proofErr w:type="spellStart"/>
+      <w:r>
+        <w:rPr>
+          <w:rFonts w:ascii="Arial" w:hAnsi="Arial" w:cs="Arial"/>
+          <w:sz w:val="24"/>
+          <w:szCs w:val="24"/>
+        </w:rPr>
+        <w:t>Mazidi</w:t>
+      </w:r>
+      <w:proofErr w:type="spellEnd"/>
+      <w:r>
+        <w:rPr>
+          <w:rFonts w:ascii="Arial" w:hAnsi="Arial" w:cs="Arial"/>
+          <w:sz w:val="24"/>
+          <w:szCs w:val="24"/>
+        </w:rPr>
+        <w:t xml:space="preserve">, </w:t>
+      </w:r>
+      <w:r>
+        <w:rPr>
+          <w:rFonts w:ascii="Arial" w:hAnsi="Arial" w:cs="Arial"/>
+          <w:sz w:val="24"/>
+          <w:szCs w:val="24"/>
+        </w:rPr>
+        <w:t>141)</w:t>
+      </w:r>
+      <w:r>
+        <w:rPr>
+          <w:rFonts w:ascii="Arial" w:hAnsi="Arial" w:cs="Arial"/>
+          <w:sz w:val="24"/>
+          <w:szCs w:val="24"/>
+        </w:rPr>
+        <w:t>.</w:t>
       </w:r>
       <w:r>
         <w:rPr>
@@ -307,8 +405,180 @@
           <w:sz w:val="24"/>
           <w:szCs w:val="24"/>
         </w:rPr>
-        <w:t>parameters of P(Y|X)</w:t>
-      </w:r>
+        <w:t>[</w:t>
+      </w:r>
+      <w:r>
+        <w:rPr>
+          <w:rFonts w:ascii="Arial" w:hAnsi="Arial" w:cs="Arial"/>
+          <w:sz w:val="24"/>
+          <w:szCs w:val="24"/>
+        </w:rPr>
+        <w:t xml:space="preserve">As </w:t>
+      </w:r>
+      <w:r>
+        <w:rPr>
+          <w:rFonts w:ascii="Arial" w:hAnsi="Arial" w:cs="Arial"/>
+          <w:sz w:val="24"/>
+          <w:szCs w:val="24"/>
+        </w:rPr>
+        <w:t>stated by Chirag Goyal</w:t>
+      </w:r>
+      <w:r>
+        <w:rPr>
+          <w:rFonts w:ascii="Arial" w:hAnsi="Arial" w:cs="Arial"/>
+          <w:sz w:val="24"/>
+          <w:szCs w:val="24"/>
+        </w:rPr>
+        <w:t>, “</w:t>
+      </w:r>
+      <w:r>
+        <w:rPr>
+          <w:rFonts w:ascii="Arial" w:hAnsi="Arial" w:cs="Arial"/>
+          <w:sz w:val="24"/>
+          <w:szCs w:val="24"/>
+        </w:rPr>
+        <w:t>Discriminative models draw boundaries in the data space, while generative models try to model how data is placed throughout the space. A generative model focuses on explaining how the data was generated, while a discriminative model focuses on predicting the labels of the data</w:t>
+      </w:r>
+      <w:r>
+        <w:rPr>
+          <w:rFonts w:ascii="Arial" w:hAnsi="Arial" w:cs="Arial"/>
+          <w:sz w:val="24"/>
+          <w:szCs w:val="24"/>
+        </w:rPr>
+        <w:t>” (</w:t>
+      </w:r>
+      <w:r>
+        <w:rPr>
+          <w:rFonts w:ascii="Arial" w:hAnsi="Arial" w:cs="Arial"/>
+          <w:sz w:val="24"/>
+          <w:szCs w:val="24"/>
+        </w:rPr>
+        <w:t>Goyal</w:t>
+      </w:r>
+      <w:r>
+        <w:rPr>
+          <w:rFonts w:ascii="Arial" w:hAnsi="Arial" w:cs="Arial"/>
+          <w:sz w:val="24"/>
+          <w:szCs w:val="24"/>
+        </w:rPr>
+        <w:t>, 1</w:t>
+      </w:r>
+      <w:r>
+        <w:rPr>
+          <w:rFonts w:ascii="Arial" w:hAnsi="Arial" w:cs="Arial"/>
+          <w:sz w:val="24"/>
+          <w:szCs w:val="24"/>
+        </w:rPr>
+        <w:t>).</w:t>
+      </w:r>
+      <w:r>
+        <w:rPr>
+          <w:rFonts w:ascii="Arial" w:hAnsi="Arial" w:cs="Arial"/>
+          <w:sz w:val="24"/>
+          <w:szCs w:val="24"/>
+        </w:rPr>
+        <w:t>]</w:t>
+      </w:r>
+      <w:r>
+        <w:rPr>
+          <w:rFonts w:ascii="Arial" w:hAnsi="Arial" w:cs="Arial"/>
+          <w:sz w:val="24"/>
+          <w:szCs w:val="24"/>
+        </w:rPr>
+        <w:t xml:space="preserve"> Generative classifiers don’t need as much data to train (as they make stronger assumptions</w:t>
+      </w:r>
+      <w:r>
+        <w:rPr>
+          <w:rFonts w:ascii="Arial" w:hAnsi="Arial" w:cs="Arial"/>
+          <w:sz w:val="24"/>
+          <w:szCs w:val="24"/>
+        </w:rPr>
+        <w:t>) and can also work with missing data (Goyal, 1). However, they are less accurate than discriminative models (Goyal, 1). Both models have different applications.</w:t>
+      </w:r>
+    </w:p>
+    <w:p>
+      <w:pPr>
+        <w:ind w:left="720"/>
+        <w:rPr>
+          <w:rFonts w:ascii="Arial" w:hAnsi="Arial" w:cs="Arial"/>
+          <w:sz w:val="24"/>
+          <w:szCs w:val="24"/>
+        </w:rPr>
+      </w:pPr>
+      <w:r>
+        <w:rPr>
+          <w:rFonts w:ascii="Arial" w:hAnsi="Arial" w:cs="Arial"/>
+          <w:sz w:val="24"/>
+          <w:szCs w:val="24"/>
+        </w:rPr>
+        <w:t xml:space="preserve">    </w:t>
+      </w:r>
+      <w:r>
+        <w:rPr>
+          <w:rFonts w:ascii="Arial" w:hAnsi="Arial" w:cs="Arial"/>
+          <w:sz w:val="24"/>
+          <w:szCs w:val="24"/>
+        </w:rPr>
+        <w:t xml:space="preserve">If the </w:t>
+      </w:r>
+      <w:r>
+        <w:rPr>
+          <w:rFonts w:ascii="Arial" w:hAnsi="Arial" w:cs="Arial"/>
+          <w:sz w:val="24"/>
+          <w:szCs w:val="24"/>
+        </w:rPr>
+        <w:t>N</w:t>
+      </w:r>
+      <w:r>
+        <w:rPr>
+          <w:rFonts w:ascii="Arial" w:hAnsi="Arial" w:cs="Arial"/>
+          <w:sz w:val="24"/>
+          <w:szCs w:val="24"/>
+        </w:rPr>
+        <w:t xml:space="preserve">aive Bayes independence assumptions hold, and the number of training examples grows towards infinity, the </w:t>
+      </w:r>
+      <w:r>
+        <w:rPr>
+          <w:rFonts w:ascii="Arial" w:hAnsi="Arial" w:cs="Arial"/>
+          <w:sz w:val="24"/>
+          <w:szCs w:val="24"/>
+        </w:rPr>
+        <w:t>N</w:t>
+      </w:r>
+      <w:r>
+        <w:rPr>
+          <w:rFonts w:ascii="Arial" w:hAnsi="Arial" w:cs="Arial"/>
+          <w:sz w:val="24"/>
+          <w:szCs w:val="24"/>
+        </w:rPr>
+        <w:t>aive Bayes and logistic regression converge toward similar classifiers</w:t>
+      </w:r>
+      <w:r>
+        <w:rPr>
+          <w:rFonts w:ascii="Arial" w:hAnsi="Arial" w:cs="Arial"/>
+          <w:sz w:val="24"/>
+          <w:szCs w:val="24"/>
+        </w:rPr>
+        <w:t xml:space="preserve"> </w:t>
+      </w:r>
+      <w:r>
+        <w:rPr>
+          <w:rFonts w:ascii="Arial" w:hAnsi="Arial" w:cs="Arial"/>
+          <w:sz w:val="24"/>
+          <w:szCs w:val="24"/>
+        </w:rPr>
+        <w:t>(</w:t>
+      </w:r>
+      <w:proofErr w:type="spellStart"/>
+      <w:r>
+        <w:rPr>
+          <w:rFonts w:ascii="Arial" w:hAnsi="Arial" w:cs="Arial"/>
+          <w:sz w:val="24"/>
+          <w:szCs w:val="24"/>
+        </w:rPr>
+        <w:t>Mazidi</w:t>
+      </w:r>
+      <w:proofErr w:type="spellEnd"/>
       <w:r>
         <w:rPr>
           <w:rFonts w:ascii="Arial" w:hAnsi="Arial" w:cs="Arial"/>
@@ -316,312 +586,6 @@
           <w:szCs w:val="24"/>
         </w:rPr>
         <w:t xml:space="preserve">, </w:t>
-      </w:r>
-      <w:r>
-        <w:rPr>
-          <w:rFonts w:ascii="Arial" w:hAnsi="Arial" w:cs="Arial"/>
-          <w:sz w:val="24"/>
-          <w:szCs w:val="24"/>
-        </w:rPr>
-        <w:t xml:space="preserve">is a discriminative classifier. </w:t>
-      </w:r>
-      <w:r>
-        <w:rPr>
-          <w:rFonts w:ascii="Arial" w:hAnsi="Arial" w:cs="Arial"/>
-          <w:sz w:val="24"/>
-          <w:szCs w:val="24"/>
-        </w:rPr>
-        <w:t xml:space="preserve">On the other hand, </w:t>
-      </w:r>
-      <w:r>
-        <w:rPr>
-          <w:rFonts w:ascii="Arial" w:hAnsi="Arial" w:cs="Arial"/>
-          <w:sz w:val="24"/>
-          <w:szCs w:val="24"/>
-        </w:rPr>
-        <w:t>Naive Bayes directly estimates</w:t>
-      </w:r>
-      <w:r>
-        <w:rPr>
-          <w:rFonts w:ascii="Arial" w:hAnsi="Arial" w:cs="Arial"/>
-          <w:sz w:val="24"/>
-          <w:szCs w:val="24"/>
-        </w:rPr>
-        <w:t xml:space="preserve"> </w:t>
-      </w:r>
-      <w:r>
-        <w:rPr>
-          <w:rFonts w:ascii="Arial" w:hAnsi="Arial" w:cs="Arial"/>
-          <w:sz w:val="24"/>
-          <w:szCs w:val="24"/>
-        </w:rPr>
-        <w:t>parameters for P(Y) and P(X|Y)</w:t>
-      </w:r>
-      <w:r>
-        <w:rPr>
-          <w:rFonts w:ascii="Arial" w:hAnsi="Arial" w:cs="Arial"/>
-          <w:sz w:val="24"/>
-          <w:szCs w:val="24"/>
-        </w:rPr>
-        <w:t xml:space="preserve"> and </w:t>
-      </w:r>
-      <w:r>
-        <w:rPr>
-          <w:rFonts w:ascii="Arial" w:hAnsi="Arial" w:cs="Arial"/>
-          <w:sz w:val="24"/>
-          <w:szCs w:val="24"/>
-        </w:rPr>
-        <w:t xml:space="preserve">is called a generative classifier </w:t>
-      </w:r>
-      <w:r>
-        <w:rPr>
-          <w:rFonts w:ascii="Arial" w:hAnsi="Arial" w:cs="Arial"/>
-          <w:sz w:val="24"/>
-          <w:szCs w:val="24"/>
-        </w:rPr>
-        <w:t>(</w:t>
-      </w:r>
-      <w:r>
-        <w:rPr>
-          <w:rFonts w:ascii="Arial" w:hAnsi="Arial" w:cs="Arial"/>
-          <w:sz w:val="24"/>
-          <w:szCs w:val="24"/>
-        </w:rPr>
-        <w:t xml:space="preserve">Mazidi, </w:t>
-      </w:r>
-      <w:r>
-        <w:rPr>
-          <w:rFonts w:ascii="Arial" w:hAnsi="Arial" w:cs="Arial"/>
-          <w:sz w:val="24"/>
-          <w:szCs w:val="24"/>
-        </w:rPr>
-        <w:t>141)</w:t>
-      </w:r>
-      <w:r>
-        <w:rPr>
-          <w:rFonts w:ascii="Arial" w:hAnsi="Arial" w:cs="Arial"/>
-          <w:sz w:val="24"/>
-          <w:szCs w:val="24"/>
-        </w:rPr>
-        <w:t>.</w:t>
-      </w:r>
-      <w:r>
-        <w:rPr>
-          <w:rFonts w:ascii="Arial" w:hAnsi="Arial" w:cs="Arial"/>
-          <w:sz w:val="24"/>
-          <w:szCs w:val="24"/>
-        </w:rPr>
-        <w:t xml:space="preserve"> </w:t>
-      </w:r>
-      <w:r>
-        <w:rPr>
-          <w:rFonts w:ascii="Arial" w:hAnsi="Arial" w:cs="Arial"/>
-          <w:sz w:val="24"/>
-          <w:szCs w:val="24"/>
-        </w:rPr>
-        <w:t>[</w:t>
-      </w:r>
-      <w:r>
-        <w:rPr>
-          <w:rFonts w:ascii="Arial" w:hAnsi="Arial" w:cs="Arial"/>
-          <w:sz w:val="24"/>
-          <w:szCs w:val="24"/>
-        </w:rPr>
-        <w:t xml:space="preserve">As </w:t>
-      </w:r>
-      <w:r>
-        <w:rPr>
-          <w:rFonts w:ascii="Arial" w:hAnsi="Arial" w:cs="Arial"/>
-          <w:sz w:val="24"/>
-          <w:szCs w:val="24"/>
-        </w:rPr>
-        <w:t>stated by Chirag Goyal</w:t>
-      </w:r>
-      <w:r>
-        <w:rPr>
-          <w:rFonts w:ascii="Arial" w:hAnsi="Arial" w:cs="Arial"/>
-          <w:sz w:val="24"/>
-          <w:szCs w:val="24"/>
-        </w:rPr>
-        <w:t>, “</w:t>
-      </w:r>
-      <w:r>
-        <w:rPr>
-          <w:rFonts w:ascii="Arial" w:hAnsi="Arial" w:cs="Arial"/>
-          <w:sz w:val="24"/>
-          <w:szCs w:val="24"/>
-        </w:rPr>
-        <w:t>Discriminative models draw boundaries in the data space, while generative models try to model how data is placed throughout the space. A generative model focuses on explaining how the data was generated, while a discriminative model focuses on predicting the labels of the data</w:t>
-      </w:r>
-      <w:r>
-        <w:rPr>
-          <w:rFonts w:ascii="Arial" w:hAnsi="Arial" w:cs="Arial"/>
-          <w:sz w:val="24"/>
-          <w:szCs w:val="24"/>
-        </w:rPr>
-        <w:t>” (</w:t>
-      </w:r>
-      <w:r>
-        <w:rPr>
-          <w:rFonts w:ascii="Arial" w:hAnsi="Arial" w:cs="Arial"/>
-          <w:sz w:val="24"/>
-          <w:szCs w:val="24"/>
-        </w:rPr>
-        <w:t>Goyal</w:t>
-      </w:r>
-      <w:r>
-        <w:rPr>
-          <w:rFonts w:ascii="Arial" w:hAnsi="Arial" w:cs="Arial"/>
-          <w:sz w:val="24"/>
-          <w:szCs w:val="24"/>
-        </w:rPr>
-        <w:t>, 1</w:t>
-      </w:r>
-      <w:r>
-        <w:rPr>
-          <w:rFonts w:ascii="Arial" w:hAnsi="Arial" w:cs="Arial"/>
-          <w:sz w:val="24"/>
-          <w:szCs w:val="24"/>
-        </w:rPr>
-        <w:t>).</w:t>
-      </w:r>
-      <w:r>
-        <w:rPr>
-          <w:rFonts w:ascii="Arial" w:hAnsi="Arial" w:cs="Arial"/>
-          <w:sz w:val="24"/>
-          <w:szCs w:val="24"/>
-        </w:rPr>
-        <w:t>]</w:t>
-      </w:r>
-      <w:r>
-        <w:rPr>
-          <w:rFonts w:ascii="Arial" w:hAnsi="Arial" w:cs="Arial"/>
-          <w:sz w:val="24"/>
-          <w:szCs w:val="24"/>
-        </w:rPr>
-        <w:t xml:space="preserve"> Generative classifiers don’t need as much data to train (as they make stronger assumptions</w:t>
-      </w:r>
-      <w:r>
-        <w:rPr>
-          <w:rFonts w:ascii="Arial" w:hAnsi="Arial" w:cs="Arial"/>
-          <w:sz w:val="24"/>
-          <w:szCs w:val="24"/>
-        </w:rPr>
-        <w:t>) and can also work with missing data (Goyal, 1). However, they are less accurate than discriminative models (Goyal, 1). Both models have different applications.</w:t>
-      </w:r>
-    </w:p>
-    <w:p>
-      <w:pPr>
-        <w:ind w:left="720"/>
-        <w:rPr>
-          <w:rFonts w:ascii="Arial" w:hAnsi="Arial" w:cs="Arial"/>
-          <w:sz w:val="24"/>
-          <w:szCs w:val="24"/>
-        </w:rPr>
-      </w:pPr>
-      <w:r>
-        <w:rPr>
-          <w:rFonts w:ascii="Arial" w:hAnsi="Arial" w:cs="Arial"/>
-          <w:sz w:val="24"/>
-          <w:szCs w:val="24"/>
-        </w:rPr>
-        <w:t xml:space="preserve">    </w:t>
-      </w:r>
-      <w:r>
-        <w:rPr>
-          <w:rFonts w:ascii="Arial" w:hAnsi="Arial" w:cs="Arial"/>
-          <w:sz w:val="24"/>
-          <w:szCs w:val="24"/>
-        </w:rPr>
-        <w:t xml:space="preserve">If the </w:t>
-      </w:r>
-      <w:r>
-        <w:rPr>
-          <w:rFonts w:ascii="Arial" w:hAnsi="Arial" w:cs="Arial"/>
-          <w:sz w:val="24"/>
-          <w:szCs w:val="24"/>
-        </w:rPr>
-        <w:t>N</w:t>
-      </w:r>
-      <w:r>
-        <w:rPr>
-          <w:rFonts w:ascii="Arial" w:hAnsi="Arial" w:cs="Arial"/>
-          <w:sz w:val="24"/>
-          <w:szCs w:val="24"/>
-        </w:rPr>
-        <w:t>aive Bayes</w:t>
-      </w:r>
-      <w:r>
-        <w:rPr>
-          <w:rFonts w:ascii="Arial" w:hAnsi="Arial" w:cs="Arial"/>
-          <w:sz w:val="24"/>
-          <w:szCs w:val="24"/>
-        </w:rPr>
-        <w:t xml:space="preserve"> </w:t>
-      </w:r>
-      <w:r>
-        <w:rPr>
-          <w:rFonts w:ascii="Arial" w:hAnsi="Arial" w:cs="Arial"/>
-          <w:sz w:val="24"/>
-          <w:szCs w:val="24"/>
-        </w:rPr>
-        <w:t>independence assumptions hold, and the number of training examples grows towards infinity,</w:t>
-      </w:r>
-      <w:r>
-        <w:rPr>
-          <w:rFonts w:ascii="Arial" w:hAnsi="Arial" w:cs="Arial"/>
-          <w:sz w:val="24"/>
-          <w:szCs w:val="24"/>
-        </w:rPr>
-        <w:t xml:space="preserve"> </w:t>
-      </w:r>
-      <w:r>
-        <w:rPr>
-          <w:rFonts w:ascii="Arial" w:hAnsi="Arial" w:cs="Arial"/>
-          <w:sz w:val="24"/>
-          <w:szCs w:val="24"/>
-        </w:rPr>
-        <w:t xml:space="preserve">the </w:t>
-      </w:r>
-      <w:r>
-        <w:rPr>
-          <w:rFonts w:ascii="Arial" w:hAnsi="Arial" w:cs="Arial"/>
-          <w:sz w:val="24"/>
-          <w:szCs w:val="24"/>
-        </w:rPr>
-        <w:t>N</w:t>
-      </w:r>
-      <w:r>
-        <w:rPr>
-          <w:rFonts w:ascii="Arial" w:hAnsi="Arial" w:cs="Arial"/>
-          <w:sz w:val="24"/>
-          <w:szCs w:val="24"/>
-        </w:rPr>
-        <w:t>aive Bayes and logistic regression converge toward similar classifiers</w:t>
-      </w:r>
-      <w:r>
-        <w:rPr>
-          <w:rFonts w:ascii="Arial" w:hAnsi="Arial" w:cs="Arial"/>
-          <w:sz w:val="24"/>
-          <w:szCs w:val="24"/>
-        </w:rPr>
-        <w:t xml:space="preserve"> </w:t>
-      </w:r>
-      <w:r>
-        <w:rPr>
-          <w:rFonts w:ascii="Arial" w:hAnsi="Arial" w:cs="Arial"/>
-          <w:sz w:val="24"/>
-          <w:szCs w:val="24"/>
-        </w:rPr>
-        <w:t>(</w:t>
-      </w:r>
-      <w:r>
-        <w:rPr>
-          <w:rFonts w:ascii="Arial" w:hAnsi="Arial" w:cs="Arial"/>
-          <w:sz w:val="24"/>
-          <w:szCs w:val="24"/>
-        </w:rPr>
-        <w:t xml:space="preserve">Mazidi, </w:t>
       </w:r>
       <w:r>
         <w:rPr>
@@ -712,7 +676,7 @@
         <w:lastRenderedPageBreak/>
         <w:t xml:space="preserve">Analytics Vidhya, 19 July 2021, </w:t>
       </w:r>
-      <w:hyperlink r:id="rId9" w:history="1">
+      <w:hyperlink r:id="rId9" w:anchor=":~:text=Discriminative%20models%20draw%20boundaries%20in,the%20labels%20of%20the%20data" w:history="1">
         <w:r>
           <w:rPr>
             <w:rStyle w:val="Hyperlink"/>
@@ -749,13 +713,23 @@
           <w:szCs w:val="24"/>
         </w:rPr>
       </w:pPr>
-      <w:r>
-        <w:rPr>
-          <w:rFonts w:ascii="Arial" w:hAnsi="Arial" w:cs="Arial"/>
-          <w:sz w:val="24"/>
-          <w:szCs w:val="24"/>
-        </w:rPr>
-        <w:t>Mazidi, Karen. Machine Learning Handbook</w:t>
+      <w:proofErr w:type="spellStart"/>
+      <w:r>
+        <w:rPr>
+          <w:rFonts w:ascii="Arial" w:hAnsi="Arial" w:cs="Arial"/>
+          <w:sz w:val="24"/>
+          <w:szCs w:val="24"/>
+        </w:rPr>
+        <w:t>Mazidi</w:t>
+      </w:r>
+      <w:proofErr w:type="spellEnd"/>
+      <w:r>
+        <w:rPr>
+          <w:rFonts w:ascii="Arial" w:hAnsi="Arial" w:cs="Arial"/>
+          <w:sz w:val="24"/>
+          <w:szCs w:val="24"/>
+        </w:rPr>
+        <w:t>, Karen. Machine Learning Handbook</w:t>
       </w:r>
       <w:r>
         <w:rPr>
@@ -1034,7 +1008,25 @@
           <w:sz w:val="24"/>
           <w:szCs w:val="24"/>
         </w:rPr>
-        <w:t xml:space="preserve">Ding, Zihao. “5 - Reproducibility.” Machine Learning Blog | ML@CMU | Carnegie </w:t>
+        <w:t xml:space="preserve">Ding, </w:t>
+      </w:r>
+      <w:proofErr w:type="spellStart"/>
+      <w:r>
+        <w:rPr>
+          <w:rFonts w:ascii="Arial" w:hAnsi="Arial" w:cs="Arial"/>
+          <w:sz w:val="24"/>
+          <w:szCs w:val="24"/>
+        </w:rPr>
+        <w:t>Zihao</w:t>
+      </w:r>
+      <w:proofErr w:type="spellEnd"/>
+      <w:r>
+        <w:rPr>
+          <w:rFonts w:ascii="Arial" w:hAnsi="Arial" w:cs="Arial"/>
+          <w:sz w:val="24"/>
+          <w:szCs w:val="24"/>
+        </w:rPr>
+        <w:t xml:space="preserve">. “5 - Reproducibility.” Machine Learning Blog | ML@CMU | Carnegie </w:t>
       </w:r>
     </w:p>
     <w:p>
@@ -1105,7 +1097,25 @@
           <w:sz w:val="24"/>
           <w:szCs w:val="24"/>
         </w:rPr>
-        <w:t>research reproducibility mean?.” Science translational medicine 8.341 (2016): 341ps12-341ps12.</w:t>
+        <w:t xml:space="preserve">research reproducibility </w:t>
+      </w:r>
+      <w:proofErr w:type="gramStart"/>
+      <w:r>
+        <w:rPr>
+          <w:rFonts w:ascii="Arial" w:hAnsi="Arial" w:cs="Arial"/>
+          <w:sz w:val="24"/>
+          <w:szCs w:val="24"/>
+        </w:rPr>
+        <w:t>mean?.</w:t>
+      </w:r>
+      <w:proofErr w:type="gramEnd"/>
+      <w:r>
+        <w:rPr>
+          <w:rFonts w:ascii="Arial" w:hAnsi="Arial" w:cs="Arial"/>
+          <w:sz w:val="24"/>
+          <w:szCs w:val="24"/>
+        </w:rPr>
+        <w:t>” Science translational medicine 8.341 (2016): 341ps12-341ps12.</w:t>
       </w:r>
     </w:p>
     <w:sectPr>

</xml_diff>